<commit_message>
added the details for manayantra
</commit_message>
<xml_diff>
--- a/Report 1 20th March/Report 1.docx
+++ b/Report 1 20th March/Report 1.docx
@@ -7,6 +7,61 @@
         <w:rPr>
           <w:rFonts w:ascii="Times New Roman" w:hAnsi="Times New Roman" w:cs="Times New Roman"/>
           <w:b/>
+          <w:sz w:val="28"/>
+          <w:szCs w:val="32"/>
+        </w:rPr>
+      </w:pPr>
+      <w:r>
+        <w:rPr>
+          <w:rFonts w:ascii="Times New Roman" w:hAnsi="Times New Roman" w:cs="Times New Roman"/>
+          <w:b/>
+          <w:sz w:val="28"/>
+          <w:szCs w:val="32"/>
+        </w:rPr>
+        <w:t>SAMANTA’S YANTRA’S</w:t>
+      </w:r>
+    </w:p>
+    <w:p>
+      <w:pPr>
+        <w:rPr>
+          <w:rFonts w:ascii="Times New Roman" w:hAnsi="Times New Roman" w:cs="Times New Roman"/>
+          <w:b/>
+          <w:sz w:val="28"/>
+          <w:szCs w:val="32"/>
+        </w:rPr>
+      </w:pPr>
+      <w:r>
+        <w:rPr>
+          <w:rFonts w:ascii="Times New Roman" w:hAnsi="Times New Roman" w:cs="Times New Roman"/>
+          <w:b/>
+          <w:sz w:val="28"/>
+          <w:szCs w:val="32"/>
+        </w:rPr>
+        <w:t>Abstract</w:t>
+      </w:r>
+    </w:p>
+    <w:p>
+      <w:pPr>
+        <w:rPr>
+          <w:rFonts w:ascii="Times New Roman" w:hAnsi="Times New Roman" w:cs="Times New Roman"/>
+          <w:sz w:val="24"/>
+          <w:szCs w:val="32"/>
+        </w:rPr>
+      </w:pPr>
+      <w:r>
+        <w:rPr>
+          <w:rFonts w:ascii="Times New Roman" w:hAnsi="Times New Roman" w:cs="Times New Roman"/>
+          <w:sz w:val="24"/>
+          <w:szCs w:val="32"/>
+        </w:rPr>
+        <w:t>This project intends to the preservation of the Equipments made by Pathani Samanta (Samaanta Chndrsekhar), for the purpose of naked eye astronomical observations. Precisely we will delv deeper into the mathematics and construction of these yantras, and find out various ways to make them compact and carriable, so that it can be mass produced and every school and student can afford to use it.</w:t>
+      </w:r>
+    </w:p>
+    <w:p>
+      <w:pPr>
+        <w:rPr>
+          <w:rFonts w:ascii="Times New Roman" w:hAnsi="Times New Roman" w:cs="Times New Roman"/>
+          <w:b/>
           <w:sz w:val="24"/>
           <w:szCs w:val="32"/>
         </w:rPr>
@@ -42,15 +97,6 @@
       <w:pPr>
         <w:rPr>
           <w:rFonts w:ascii="Times New Roman" w:hAnsi="Times New Roman" w:cs="Times New Roman"/>
-          <w:sz w:val="24"/>
-          <w:szCs w:val="32"/>
-        </w:rPr>
-      </w:pPr>
-    </w:p>
-    <w:p>
-      <w:pPr>
-        <w:rPr>
-          <w:rFonts w:ascii="Times New Roman" w:hAnsi="Times New Roman" w:cs="Times New Roman"/>
           <w:b/>
           <w:sz w:val="24"/>
           <w:szCs w:val="32"/>
@@ -243,6 +289,7 @@
           <w:sz w:val="24"/>
           <w:szCs w:val="32"/>
         </w:rPr>
+        <w:lastRenderedPageBreak/>
         <w:t>Chapayantra</w:t>
       </w:r>
       <w:r>
@@ -363,7 +410,6 @@
           <w:sz w:val="24"/>
           <w:szCs w:val="32"/>
         </w:rPr>
-        <w:lastRenderedPageBreak/>
         <w:t>Swayambahayantra</w:t>
       </w:r>
       <w:r>
@@ -454,16 +500,1043 @@
       <w:pPr>
         <w:rPr>
           <w:rFonts w:ascii="Times New Roman" w:hAnsi="Times New Roman" w:cs="Times New Roman"/>
-          <w:sz w:val="24"/>
-          <w:szCs w:val="32"/>
-          <w:lang w:val="en-US"/>
-        </w:rPr>
-      </w:pPr>
-    </w:p>
-    <w:p>
-      <w:pPr>
-        <w:rPr>
-          <w:rFonts w:ascii="Times New Roman" w:hAnsi="Times New Roman" w:cs="Times New Roman"/>
+          <w:b/>
+          <w:sz w:val="24"/>
+          <w:szCs w:val="32"/>
+          <w:lang w:val="en-US"/>
+        </w:rPr>
+      </w:pPr>
+      <w:r>
+        <w:rPr>
+          <w:rFonts w:ascii="Times New Roman" w:hAnsi="Times New Roman" w:cs="Times New Roman"/>
+          <w:b/>
+          <w:sz w:val="24"/>
+          <w:szCs w:val="32"/>
+          <w:lang w:val="en-US"/>
+        </w:rPr>
+        <w:t>Manayantra</w:t>
+      </w:r>
+    </w:p>
+    <w:p>
+      <w:pPr>
+        <w:rPr>
+          <w:rFonts w:ascii="Times New Roman" w:hAnsi="Times New Roman" w:cs="Times New Roman"/>
+          <w:sz w:val="24"/>
+          <w:szCs w:val="32"/>
+        </w:rPr>
+      </w:pPr>
+      <w:r>
+        <w:rPr>
+          <w:rFonts w:ascii="Times New Roman" w:hAnsi="Times New Roman" w:cs="Times New Roman"/>
+          <w:sz w:val="24"/>
+          <w:szCs w:val="32"/>
+          <w:highlight w:val="lightGray"/>
+        </w:rPr>
+        <w:t xml:space="preserve">Samanta made </w:t>
+      </w:r>
+      <w:r>
+        <w:rPr>
+          <w:rFonts w:ascii="Times New Roman" w:hAnsi="Times New Roman" w:cs="Times New Roman"/>
+          <w:sz w:val="24"/>
+          <w:szCs w:val="32"/>
+          <w:highlight w:val="lightGray"/>
+        </w:rPr>
+        <w:t>Mánayantra out of a stick 42 digits long, attaching a crosspiece of 4.5 digits to one end. The trigonometrical functions of sines and cosines were all committed in his mind.</w:t>
+      </w:r>
+    </w:p>
+    <w:p>
+      <w:pPr>
+        <w:rPr>
+          <w:rFonts w:ascii="Times New Roman" w:hAnsi="Times New Roman" w:cs="Times New Roman"/>
+          <w:sz w:val="24"/>
+          <w:szCs w:val="32"/>
+        </w:rPr>
+      </w:pPr>
+      <w:r>
+        <w:rPr>
+          <w:rFonts w:ascii="Times New Roman" w:hAnsi="Times New Roman" w:cs="Times New Roman"/>
+          <w:sz w:val="24"/>
+          <w:szCs w:val="32"/>
+          <w:highlight w:val="lightGray"/>
+        </w:rPr>
+        <w:t xml:space="preserve">Manayantra was one of the </w:t>
+      </w:r>
+      <w:r>
+        <w:rPr>
+          <w:rFonts w:ascii="Times New Roman" w:hAnsi="Times New Roman" w:cs="Times New Roman"/>
+          <w:sz w:val="24"/>
+          <w:szCs w:val="32"/>
+          <w:highlight w:val="lightGray"/>
+        </w:rPr>
+        <w:t>euipments that has made Samanta the public figure in Odisha. He could corectly esstimate the heights of distant objects with the Mnyantra. The calculations for every equipment was done manually, and Samanta did all the calculations in his memory.</w:t>
+      </w:r>
+    </w:p>
+    <w:p>
+      <w:pPr>
+        <w:rPr>
+          <w:rFonts w:ascii="Times New Roman" w:hAnsi="Times New Roman" w:cs="Times New Roman"/>
+          <w:sz w:val="24"/>
+          <w:szCs w:val="32"/>
+          <w:lang w:val="en-US"/>
+        </w:rPr>
+      </w:pPr>
+      <w:r>
+        <w:rPr>
+          <w:rFonts w:ascii="Times New Roman" w:hAnsi="Times New Roman" w:cs="Times New Roman"/>
+          <w:noProof/>
+          <w:sz w:val="24"/>
+          <w:szCs w:val="32"/>
+          <w:lang w:eastAsia="en-IN"/>
+        </w:rPr>
+        <mc:AlternateContent>
+          <mc:Choice Requires="wpg">
+            <w:drawing>
+              <wp:anchor distT="0" distB="0" distL="114300" distR="114300" simplePos="0" relativeHeight="251673600" behindDoc="0" locked="0" layoutInCell="1" allowOverlap="1">
+                <wp:simplePos x="0" y="0"/>
+                <wp:positionH relativeFrom="column">
+                  <wp:posOffset>3994150</wp:posOffset>
+                </wp:positionH>
+                <wp:positionV relativeFrom="paragraph">
+                  <wp:posOffset>217170</wp:posOffset>
+                </wp:positionV>
+                <wp:extent cx="1887220" cy="1237615"/>
+                <wp:effectExtent l="0" t="0" r="113030" b="19685"/>
+                <wp:wrapNone/>
+                <wp:docPr id="14" name="Group 14"/>
+                <wp:cNvGraphicFramePr/>
+                <a:graphic xmlns:a="http://schemas.openxmlformats.org/drawingml/2006/main">
+                  <a:graphicData uri="http://schemas.microsoft.com/office/word/2010/wordprocessingGroup">
+                    <wpg:wgp>
+                      <wpg:cNvGrpSpPr/>
+                      <wpg:grpSpPr>
+                        <a:xfrm>
+                          <a:off x="0" y="0"/>
+                          <a:ext cx="1887220" cy="1237615"/>
+                          <a:chOff x="0" y="0"/>
+                          <a:chExt cx="1887220" cy="1237615"/>
+                        </a:xfrm>
+                      </wpg:grpSpPr>
+                      <wpg:grpSp>
+                        <wpg:cNvPr id="4" name="Group 4"/>
+                        <wpg:cNvGrpSpPr/>
+                        <wpg:grpSpPr>
+                          <a:xfrm>
+                            <a:off x="50800" y="57150"/>
+                            <a:ext cx="1836420" cy="925829"/>
+                            <a:chOff x="0" y="0"/>
+                            <a:chExt cx="1836420" cy="925829"/>
+                          </a:xfrm>
+                        </wpg:grpSpPr>
+                        <wps:wsp>
+                          <wps:cNvPr id="2" name="Cube 2"/>
+                          <wps:cNvSpPr/>
+                          <wps:spPr>
+                            <a:xfrm>
+                              <a:off x="0" y="758189"/>
+                              <a:ext cx="1836420" cy="167640"/>
+                            </a:xfrm>
+                            <a:prstGeom prst="cube">
+                              <a:avLst/>
+                            </a:prstGeom>
+                            <a:solidFill>
+                              <a:schemeClr val="accent2">
+                                <a:lumMod val="50000"/>
+                              </a:schemeClr>
+                            </a:solidFill>
+                            <a:ln>
+                              <a:solidFill>
+                                <a:schemeClr val="bg1"/>
+                              </a:solidFill>
+                            </a:ln>
+                            <a:effectLst>
+                              <a:outerShdw blurRad="50800" dist="38100" dir="2700000" algn="tl" rotWithShape="0">
+                                <a:prstClr val="black">
+                                  <a:alpha val="40000"/>
+                                </a:prstClr>
+                              </a:outerShdw>
+                            </a:effectLst>
+                          </wps:spPr>
+                          <wps:style>
+                            <a:lnRef idx="2">
+                              <a:schemeClr val="accent1">
+                                <a:shade val="50000"/>
+                              </a:schemeClr>
+                            </a:lnRef>
+                            <a:fillRef idx="1">
+                              <a:schemeClr val="accent1"/>
+                            </a:fillRef>
+                            <a:effectRef idx="0">
+                              <a:schemeClr val="accent1"/>
+                            </a:effectRef>
+                            <a:fontRef idx="minor">
+                              <a:schemeClr val="lt1"/>
+                            </a:fontRef>
+                          </wps:style>
+                          <wps:bodyPr rot="0" spcFirstLastPara="0" vertOverflow="overflow" horzOverflow="overflow" vert="horz" wrap="square" lIns="91440" tIns="45720" rIns="91440" bIns="45720" numCol="1" spcCol="0" rtlCol="0" fromWordArt="0" anchor="ctr" anchorCtr="0" forceAA="0" compatLnSpc="1">
+                            <a:prstTxWarp prst="textNoShape">
+                              <a:avLst/>
+                            </a:prstTxWarp>
+                            <a:noAutofit/>
+                          </wps:bodyPr>
+                        </wps:wsp>
+                        <wps:wsp>
+                          <wps:cNvPr id="3" name="Cube 3"/>
+                          <wps:cNvSpPr/>
+                          <wps:spPr>
+                            <a:xfrm rot="16200000">
+                              <a:off x="361950" y="297179"/>
+                              <a:ext cx="800100" cy="205741"/>
+                            </a:xfrm>
+                            <a:prstGeom prst="cube">
+                              <a:avLst/>
+                            </a:prstGeom>
+                            <a:solidFill>
+                              <a:schemeClr val="accent2">
+                                <a:lumMod val="50000"/>
+                              </a:schemeClr>
+                            </a:solidFill>
+                            <a:ln>
+                              <a:solidFill>
+                                <a:schemeClr val="bg1"/>
+                              </a:solidFill>
+                            </a:ln>
+                            <a:effectLst/>
+                          </wps:spPr>
+                          <wps:style>
+                            <a:lnRef idx="2">
+                              <a:schemeClr val="accent1">
+                                <a:shade val="50000"/>
+                              </a:schemeClr>
+                            </a:lnRef>
+                            <a:fillRef idx="1">
+                              <a:schemeClr val="accent1"/>
+                            </a:fillRef>
+                            <a:effectRef idx="0">
+                              <a:schemeClr val="accent1"/>
+                            </a:effectRef>
+                            <a:fontRef idx="minor">
+                              <a:schemeClr val="lt1"/>
+                            </a:fontRef>
+                          </wps:style>
+                          <wps:bodyPr rot="0" spcFirstLastPara="0" vertOverflow="overflow" horzOverflow="overflow" vert="horz" wrap="square" lIns="91440" tIns="45720" rIns="91440" bIns="45720" numCol="1" spcCol="0" rtlCol="0" fromWordArt="0" anchor="ctr" anchorCtr="0" forceAA="0" compatLnSpc="1">
+                            <a:prstTxWarp prst="textNoShape">
+                              <a:avLst/>
+                            </a:prstTxWarp>
+                            <a:noAutofit/>
+                          </wps:bodyPr>
+                        </wps:wsp>
+                      </wpg:grpSp>
+                      <wpg:grpSp>
+                        <wpg:cNvPr id="13" name="Group 13"/>
+                        <wpg:cNvGrpSpPr/>
+                        <wpg:grpSpPr>
+                          <a:xfrm>
+                            <a:off x="0" y="0"/>
+                            <a:ext cx="1867535" cy="1237615"/>
+                            <a:chOff x="0" y="0"/>
+                            <a:chExt cx="1867535" cy="1237615"/>
+                          </a:xfrm>
+                        </wpg:grpSpPr>
+                        <wps:wsp>
+                          <wps:cNvPr id="5" name="Text Box 2"/>
+                          <wps:cNvSpPr txBox="1">
+                            <a:spLocks noChangeArrowheads="1"/>
+                          </wps:cNvSpPr>
+                          <wps:spPr bwMode="auto">
+                            <a:xfrm>
+                              <a:off x="0" y="571500"/>
+                              <a:ext cx="241935" cy="248285"/>
+                            </a:xfrm>
+                            <a:prstGeom prst="rect">
+                              <a:avLst/>
+                            </a:prstGeom>
+                            <a:noFill/>
+                            <a:ln w="3175">
+                              <a:solidFill>
+                                <a:schemeClr val="bg1">
+                                  <a:lumMod val="85000"/>
+                                </a:schemeClr>
+                              </a:solidFill>
+                              <a:miter lim="800000"/>
+                              <a:headEnd/>
+                              <a:tailEnd/>
+                            </a:ln>
+                          </wps:spPr>
+                          <wps:txbx>
+                            <w:txbxContent>
+                              <w:p>
+                                <w:r>
+                                  <w:t>A</w:t>
+                                </w:r>
+                                <w:r>
+                                  <w:rPr>
+                                    <w:noProof/>
+                                    <w:lang w:eastAsia="en-IN"/>
+                                  </w:rPr>
+                                  <w:drawing>
+                                    <wp:inline distT="0" distB="0" distL="0" distR="0" wp14:anchorId="2E524DFC" wp14:editId="268675B8">
+                                      <wp:extent cx="56515" cy="56515"/>
+                                      <wp:effectExtent l="0" t="0" r="635" b="635"/>
+                                      <wp:docPr id="6" name="Picture 6"/>
+                                      <wp:cNvGraphicFramePr>
+                                        <a:graphicFrameLocks xmlns:a="http://schemas.openxmlformats.org/drawingml/2006/main" noChangeAspect="1"/>
+                                      </wp:cNvGraphicFramePr>
+                                      <a:graphic xmlns:a="http://schemas.openxmlformats.org/drawingml/2006/main">
+                                        <a:graphicData uri="http://schemas.openxmlformats.org/drawingml/2006/picture">
+                                          <pic:pic xmlns:pic="http://schemas.openxmlformats.org/drawingml/2006/picture">
+                                            <pic:nvPicPr>
+                                              <pic:cNvPr id="0" name="Picture 1"/>
+                                              <pic:cNvPicPr>
+                                                <a:picLocks noChangeAspect="1" noChangeArrowheads="1"/>
+                                              </pic:cNvPicPr>
+                                            </pic:nvPicPr>
+                                            <pic:blipFill>
+                                              <a:blip r:embed="rId7">
+                                                <a:extLst>
+                                                  <a:ext uri="{28A0092B-C50C-407E-A947-70E740481C1C}">
+                                                    <a14:useLocalDpi xmlns:a14="http://schemas.microsoft.com/office/drawing/2010/main" val="0"/>
+                                                  </a:ext>
+                                                </a:extLst>
+                                              </a:blip>
+                                              <a:srcRect/>
+                                              <a:stretch>
+                                                <a:fillRect/>
+                                              </a:stretch>
+                                            </pic:blipFill>
+                                            <pic:spPr bwMode="auto">
+                                              <a:xfrm>
+                                                <a:off x="0" y="0"/>
+                                                <a:ext cx="56515" cy="56515"/>
+                                              </a:xfrm>
+                                              <a:prstGeom prst="rect">
+                                                <a:avLst/>
+                                              </a:prstGeom>
+                                              <a:noFill/>
+                                              <a:ln>
+                                                <a:noFill/>
+                                              </a:ln>
+                                            </pic:spPr>
+                                          </pic:pic>
+                                        </a:graphicData>
+                                      </a:graphic>
+                                    </wp:inline>
+                                  </w:drawing>
+                                </w:r>
+                              </w:p>
+                            </w:txbxContent>
+                          </wps:txbx>
+                          <wps:bodyPr rot="0" vert="horz" wrap="square" lIns="91440" tIns="45720" rIns="91440" bIns="45720" anchor="t" anchorCtr="0">
+                            <a:noAutofit/>
+                          </wps:bodyPr>
+                        </wps:wsp>
+                        <wps:wsp>
+                          <wps:cNvPr id="7" name="Text Box 2"/>
+                          <wps:cNvSpPr txBox="1">
+                            <a:spLocks noChangeArrowheads="1"/>
+                          </wps:cNvSpPr>
+                          <wps:spPr bwMode="auto">
+                            <a:xfrm>
+                              <a:off x="1625600" y="584200"/>
+                              <a:ext cx="241935" cy="234315"/>
+                            </a:xfrm>
+                            <a:prstGeom prst="rect">
+                              <a:avLst/>
+                            </a:prstGeom>
+                            <a:noFill/>
+                            <a:ln w="3175">
+                              <a:solidFill>
+                                <a:schemeClr val="bg1">
+                                  <a:lumMod val="85000"/>
+                                </a:schemeClr>
+                              </a:solidFill>
+                              <a:miter lim="800000"/>
+                              <a:headEnd/>
+                              <a:tailEnd/>
+                            </a:ln>
+                          </wps:spPr>
+                          <wps:txbx>
+                            <w:txbxContent>
+                              <w:p>
+                                <w:r>
+                                  <w:t>B</w:t>
+                                </w:r>
+                                <w:r>
+                                  <w:rPr>
+                                    <w:noProof/>
+                                    <w:lang w:eastAsia="en-IN"/>
+                                  </w:rPr>
+                                  <w:drawing>
+                                    <wp:inline distT="0" distB="0" distL="0" distR="0" wp14:anchorId="35EBEB21" wp14:editId="36A81DA4">
+                                      <wp:extent cx="56515" cy="56515"/>
+                                      <wp:effectExtent l="0" t="0" r="635" b="635"/>
+                                      <wp:docPr id="8" name="Picture 8"/>
+                                      <wp:cNvGraphicFramePr>
+                                        <a:graphicFrameLocks xmlns:a="http://schemas.openxmlformats.org/drawingml/2006/main" noChangeAspect="1"/>
+                                      </wp:cNvGraphicFramePr>
+                                      <a:graphic xmlns:a="http://schemas.openxmlformats.org/drawingml/2006/main">
+                                        <a:graphicData uri="http://schemas.openxmlformats.org/drawingml/2006/picture">
+                                          <pic:pic xmlns:pic="http://schemas.openxmlformats.org/drawingml/2006/picture">
+                                            <pic:nvPicPr>
+                                              <pic:cNvPr id="0" name="Picture 1"/>
+                                              <pic:cNvPicPr>
+                                                <a:picLocks noChangeAspect="1" noChangeArrowheads="1"/>
+                                              </pic:cNvPicPr>
+                                            </pic:nvPicPr>
+                                            <pic:blipFill>
+                                              <a:blip r:embed="rId7">
+                                                <a:extLst>
+                                                  <a:ext uri="{28A0092B-C50C-407E-A947-70E740481C1C}">
+                                                    <a14:useLocalDpi xmlns:a14="http://schemas.microsoft.com/office/drawing/2010/main" val="0"/>
+                                                  </a:ext>
+                                                </a:extLst>
+                                              </a:blip>
+                                              <a:srcRect/>
+                                              <a:stretch>
+                                                <a:fillRect/>
+                                              </a:stretch>
+                                            </pic:blipFill>
+                                            <pic:spPr bwMode="auto">
+                                              <a:xfrm>
+                                                <a:off x="0" y="0"/>
+                                                <a:ext cx="56515" cy="56515"/>
+                                              </a:xfrm>
+                                              <a:prstGeom prst="rect">
+                                                <a:avLst/>
+                                              </a:prstGeom>
+                                              <a:noFill/>
+                                              <a:ln>
+                                                <a:noFill/>
+                                              </a:ln>
+                                            </pic:spPr>
+                                          </pic:pic>
+                                        </a:graphicData>
+                                      </a:graphic>
+                                    </wp:inline>
+                                  </w:drawing>
+                                </w:r>
+                              </w:p>
+                            </w:txbxContent>
+                          </wps:txbx>
+                          <wps:bodyPr rot="0" vert="horz" wrap="square" lIns="91440" tIns="45720" rIns="91440" bIns="45720" anchor="t" anchorCtr="0">
+                            <a:noAutofit/>
+                          </wps:bodyPr>
+                        </wps:wsp>
+                        <wps:wsp>
+                          <wps:cNvPr id="9" name="Text Box 2"/>
+                          <wps:cNvSpPr txBox="1">
+                            <a:spLocks noChangeArrowheads="1"/>
+                          </wps:cNvSpPr>
+                          <wps:spPr bwMode="auto">
+                            <a:xfrm>
+                              <a:off x="749300" y="977900"/>
+                              <a:ext cx="276860" cy="259715"/>
+                            </a:xfrm>
+                            <a:prstGeom prst="rect">
+                              <a:avLst/>
+                            </a:prstGeom>
+                            <a:noFill/>
+                            <a:ln w="3175">
+                              <a:solidFill>
+                                <a:schemeClr val="bg1">
+                                  <a:lumMod val="85000"/>
+                                </a:schemeClr>
+                              </a:solidFill>
+                              <a:miter lim="800000"/>
+                              <a:headEnd/>
+                              <a:tailEnd/>
+                            </a:ln>
+                          </wps:spPr>
+                          <wps:txbx>
+                            <w:txbxContent>
+                              <w:p>
+                                <w:r>
+                                  <w:t>O</w:t>
+                                </w:r>
+                                <w:r>
+                                  <w:rPr>
+                                    <w:noProof/>
+                                    <w:lang w:eastAsia="en-IN"/>
+                                  </w:rPr>
+                                  <w:drawing>
+                                    <wp:inline distT="0" distB="0" distL="0" distR="0" wp14:anchorId="41308E0E" wp14:editId="7EC680D4">
+                                      <wp:extent cx="56515" cy="56515"/>
+                                      <wp:effectExtent l="0" t="0" r="635" b="635"/>
+                                      <wp:docPr id="10" name="Picture 10"/>
+                                      <wp:cNvGraphicFramePr>
+                                        <a:graphicFrameLocks xmlns:a="http://schemas.openxmlformats.org/drawingml/2006/main" noChangeAspect="1"/>
+                                      </wp:cNvGraphicFramePr>
+                                      <a:graphic xmlns:a="http://schemas.openxmlformats.org/drawingml/2006/main">
+                                        <a:graphicData uri="http://schemas.openxmlformats.org/drawingml/2006/picture">
+                                          <pic:pic xmlns:pic="http://schemas.openxmlformats.org/drawingml/2006/picture">
+                                            <pic:nvPicPr>
+                                              <pic:cNvPr id="0" name="Picture 1"/>
+                                              <pic:cNvPicPr>
+                                                <a:picLocks noChangeAspect="1" noChangeArrowheads="1"/>
+                                              </pic:cNvPicPr>
+                                            </pic:nvPicPr>
+                                            <pic:blipFill>
+                                              <a:blip r:embed="rId7">
+                                                <a:extLst>
+                                                  <a:ext uri="{28A0092B-C50C-407E-A947-70E740481C1C}">
+                                                    <a14:useLocalDpi xmlns:a14="http://schemas.microsoft.com/office/drawing/2010/main" val="0"/>
+                                                  </a:ext>
+                                                </a:extLst>
+                                              </a:blip>
+                                              <a:srcRect/>
+                                              <a:stretch>
+                                                <a:fillRect/>
+                                              </a:stretch>
+                                            </pic:blipFill>
+                                            <pic:spPr bwMode="auto">
+                                              <a:xfrm>
+                                                <a:off x="0" y="0"/>
+                                                <a:ext cx="56515" cy="56515"/>
+                                              </a:xfrm>
+                                              <a:prstGeom prst="rect">
+                                                <a:avLst/>
+                                              </a:prstGeom>
+                                              <a:noFill/>
+                                              <a:ln>
+                                                <a:noFill/>
+                                              </a:ln>
+                                            </pic:spPr>
+                                          </pic:pic>
+                                        </a:graphicData>
+                                      </a:graphic>
+                                    </wp:inline>
+                                  </w:drawing>
+                                </w:r>
+                              </w:p>
+                            </w:txbxContent>
+                          </wps:txbx>
+                          <wps:bodyPr rot="0" vert="horz" wrap="square" lIns="91440" tIns="45720" rIns="91440" bIns="45720" anchor="t" anchorCtr="0">
+                            <a:noAutofit/>
+                          </wps:bodyPr>
+                        </wps:wsp>
+                        <wps:wsp>
+                          <wps:cNvPr id="11" name="Text Box 2"/>
+                          <wps:cNvSpPr txBox="1">
+                            <a:spLocks noChangeArrowheads="1"/>
+                          </wps:cNvSpPr>
+                          <wps:spPr bwMode="auto">
+                            <a:xfrm>
+                              <a:off x="914400" y="0"/>
+                              <a:ext cx="276860" cy="259715"/>
+                            </a:xfrm>
+                            <a:prstGeom prst="rect">
+                              <a:avLst/>
+                            </a:prstGeom>
+                            <a:noFill/>
+                            <a:ln w="3175">
+                              <a:solidFill>
+                                <a:schemeClr val="bg1">
+                                  <a:lumMod val="85000"/>
+                                </a:schemeClr>
+                              </a:solidFill>
+                              <a:miter lim="800000"/>
+                              <a:headEnd/>
+                              <a:tailEnd/>
+                            </a:ln>
+                          </wps:spPr>
+                          <wps:txbx>
+                            <w:txbxContent>
+                              <w:p>
+                                <w:r>
+                                  <w:t>C</w:t>
+                                </w:r>
+                                <w:r>
+                                  <w:rPr>
+                                    <w:noProof/>
+                                    <w:lang w:eastAsia="en-IN"/>
+                                  </w:rPr>
+                                  <w:drawing>
+                                    <wp:inline distT="0" distB="0" distL="0" distR="0" wp14:anchorId="7E31FA11" wp14:editId="5E536B1D">
+                                      <wp:extent cx="56515" cy="56515"/>
+                                      <wp:effectExtent l="0" t="0" r="635" b="635"/>
+                                      <wp:docPr id="12" name="Picture 12"/>
+                                      <wp:cNvGraphicFramePr>
+                                        <a:graphicFrameLocks xmlns:a="http://schemas.openxmlformats.org/drawingml/2006/main" noChangeAspect="1"/>
+                                      </wp:cNvGraphicFramePr>
+                                      <a:graphic xmlns:a="http://schemas.openxmlformats.org/drawingml/2006/main">
+                                        <a:graphicData uri="http://schemas.openxmlformats.org/drawingml/2006/picture">
+                                          <pic:pic xmlns:pic="http://schemas.openxmlformats.org/drawingml/2006/picture">
+                                            <pic:nvPicPr>
+                                              <pic:cNvPr id="0" name="Picture 1"/>
+                                              <pic:cNvPicPr>
+                                                <a:picLocks noChangeAspect="1" noChangeArrowheads="1"/>
+                                              </pic:cNvPicPr>
+                                            </pic:nvPicPr>
+                                            <pic:blipFill>
+                                              <a:blip r:embed="rId7">
+                                                <a:extLst>
+                                                  <a:ext uri="{28A0092B-C50C-407E-A947-70E740481C1C}">
+                                                    <a14:useLocalDpi xmlns:a14="http://schemas.microsoft.com/office/drawing/2010/main" val="0"/>
+                                                  </a:ext>
+                                                </a:extLst>
+                                              </a:blip>
+                                              <a:srcRect/>
+                                              <a:stretch>
+                                                <a:fillRect/>
+                                              </a:stretch>
+                                            </pic:blipFill>
+                                            <pic:spPr bwMode="auto">
+                                              <a:xfrm>
+                                                <a:off x="0" y="0"/>
+                                                <a:ext cx="56515" cy="56515"/>
+                                              </a:xfrm>
+                                              <a:prstGeom prst="rect">
+                                                <a:avLst/>
+                                              </a:prstGeom>
+                                              <a:noFill/>
+                                              <a:ln>
+                                                <a:noFill/>
+                                              </a:ln>
+                                            </pic:spPr>
+                                          </pic:pic>
+                                        </a:graphicData>
+                                      </a:graphic>
+                                    </wp:inline>
+                                  </w:drawing>
+                                </w:r>
+                              </w:p>
+                            </w:txbxContent>
+                          </wps:txbx>
+                          <wps:bodyPr rot="0" vert="horz" wrap="square" lIns="91440" tIns="45720" rIns="91440" bIns="45720" anchor="t" anchorCtr="0">
+                            <a:noAutofit/>
+                          </wps:bodyPr>
+                        </wps:wsp>
+                      </wpg:grpSp>
+                    </wpg:wgp>
+                  </a:graphicData>
+                </a:graphic>
+              </wp:anchor>
+            </w:drawing>
+          </mc:Choice>
+          <mc:Fallback>
+            <w:pict>
+              <v:group id="Group 14" o:spid="_x0000_s1026" style="position:absolute;margin-left:314.5pt;margin-top:17.1pt;width:148.6pt;height:97.45pt;z-index:251673600" coordsize="18872,12376" o:gfxdata="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">
+                <v:group id="Group 4" o:spid="_x0000_s1027" style="position:absolute;left:508;top:571;width:18364;height:9258" coordsize="18364,9258" o:gfxdata="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">
+                  <v:shapetype id="_x0000_t16" coordsize="21600,21600" o:spt="16" adj="5400" path="m@0,l0@0,,21600@1,21600,21600@2,21600,xem0@0nfl@1@0,21600,em@1@0nfl@1,21600e">
+                    <v:stroke joinstyle="miter"/>
+                    <v:formulas>
+                      <v:f eqn="val #0"/>
+                      <v:f eqn="sum width 0 #0"/>
+                      <v:f eqn="sum height 0 #0"/>
+                      <v:f eqn="mid height #0"/>
+                      <v:f eqn="prod @1 1 2"/>
+                      <v:f eqn="prod @2 1 2"/>
+                      <v:f eqn="mid width #0"/>
+                    </v:formulas>
+                    <v:path o:extrusionok="f" gradientshapeok="t" limo="10800,10800" o:connecttype="custom" o:connectlocs="@6,0;@4,@0;0,@3;@4,21600;@1,@3;21600,@5" o:connectangles="270,270,180,90,0,0" textboxrect="0,@0,@1,21600"/>
+                    <v:handles>
+                      <v:h position="topLeft,#0" switch="" yrange="0,21600"/>
+                    </v:handles>
+                    <o:complex v:ext="view"/>
+                  </v:shapetype>
+                  <v:shape id="Cube 2" o:spid="_x0000_s1028" type="#_x0000_t16" style="position:absolute;top:7581;width:18364;height:1677;visibility:visible;mso-wrap-style:square;v-text-anchor:middle" o:gfxdata="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" fillcolor="#823b0b [1605]" strokecolor="white [3212]" strokeweight="1pt">
+                    <v:shadow on="t" color="black" opacity="26214f" origin="-.5,-.5" offset=".74836mm,.74836mm"/>
+                  </v:shape>
+                  <v:shape id="Cube 3" o:spid="_x0000_s1029" type="#_x0000_t16" style="position:absolute;left:3619;top:2972;width:8001;height:2057;rotation:-90;visibility:visible;mso-wrap-style:square;v-text-anchor:middle" o:gfxdata="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" fillcolor="#823b0b [1605]" strokecolor="white [3212]" strokeweight="1pt"/>
+                </v:group>
+                <v:group id="Group 13" o:spid="_x0000_s1030" style="position:absolute;width:18675;height:12376" coordsize="18675,12376" o:gfxdata="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">
+                  <v:shapetype id="_x0000_t202" coordsize="21600,21600" o:spt="202" path="m,l,21600r21600,l21600,xe">
+                    <v:stroke joinstyle="miter"/>
+                    <v:path gradientshapeok="t" o:connecttype="rect"/>
+                  </v:shapetype>
+                  <v:shape id="Text Box 2" o:spid="_x0000_s1031" type="#_x0000_t202" style="position:absolute;top:5715;width:2419;height:2482;visibility:visible;mso-wrap-style:square;v-text-anchor:top" o:gfxdata="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" filled="f" strokecolor="#d8d8d8 [2732]" strokeweight=".25pt">
+                    <v:textbox>
+                      <w:txbxContent>
+                        <w:p>
+                          <w:r>
+                            <w:t>A</w:t>
+                          </w:r>
+                          <w:r>
+                            <w:rPr>
+                              <w:noProof/>
+                              <w:lang w:eastAsia="en-IN"/>
+                            </w:rPr>
+                            <w:drawing>
+                              <wp:inline distT="0" distB="0" distL="0" distR="0" wp14:anchorId="2E524DFC" wp14:editId="268675B8">
+                                <wp:extent cx="56515" cy="56515"/>
+                                <wp:effectExtent l="0" t="0" r="635" b="635"/>
+                                <wp:docPr id="6" name="Picture 6"/>
+                                <wp:cNvGraphicFramePr>
+                                  <a:graphicFrameLocks xmlns:a="http://schemas.openxmlformats.org/drawingml/2006/main" noChangeAspect="1"/>
+                                </wp:cNvGraphicFramePr>
+                                <a:graphic xmlns:a="http://schemas.openxmlformats.org/drawingml/2006/main">
+                                  <a:graphicData uri="http://schemas.openxmlformats.org/drawingml/2006/picture">
+                                    <pic:pic xmlns:pic="http://schemas.openxmlformats.org/drawingml/2006/picture">
+                                      <pic:nvPicPr>
+                                        <pic:cNvPr id="0" name="Picture 1"/>
+                                        <pic:cNvPicPr>
+                                          <a:picLocks noChangeAspect="1" noChangeArrowheads="1"/>
+                                        </pic:cNvPicPr>
+                                      </pic:nvPicPr>
+                                      <pic:blipFill>
+                                        <a:blip r:embed="rId7">
+                                          <a:extLst>
+                                            <a:ext uri="{28A0092B-C50C-407E-A947-70E740481C1C}">
+                                              <a14:useLocalDpi xmlns:a14="http://schemas.microsoft.com/office/drawing/2010/main" val="0"/>
+                                            </a:ext>
+                                          </a:extLst>
+                                        </a:blip>
+                                        <a:srcRect/>
+                                        <a:stretch>
+                                          <a:fillRect/>
+                                        </a:stretch>
+                                      </pic:blipFill>
+                                      <pic:spPr bwMode="auto">
+                                        <a:xfrm>
+                                          <a:off x="0" y="0"/>
+                                          <a:ext cx="56515" cy="56515"/>
+                                        </a:xfrm>
+                                        <a:prstGeom prst="rect">
+                                          <a:avLst/>
+                                        </a:prstGeom>
+                                        <a:noFill/>
+                                        <a:ln>
+                                          <a:noFill/>
+                                        </a:ln>
+                                      </pic:spPr>
+                                    </pic:pic>
+                                  </a:graphicData>
+                                </a:graphic>
+                              </wp:inline>
+                            </w:drawing>
+                          </w:r>
+                        </w:p>
+                      </w:txbxContent>
+                    </v:textbox>
+                  </v:shape>
+                  <v:shape id="Text Box 2" o:spid="_x0000_s1032" type="#_x0000_t202" style="position:absolute;left:16256;top:5842;width:2419;height:2343;visibility:visible;mso-wrap-style:square;v-text-anchor:top" o:gfxdata="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" filled="f" strokecolor="#d8d8d8 [2732]" strokeweight=".25pt">
+                    <v:textbox>
+                      <w:txbxContent>
+                        <w:p>
+                          <w:r>
+                            <w:t>B</w:t>
+                          </w:r>
+                          <w:r>
+                            <w:rPr>
+                              <w:noProof/>
+                              <w:lang w:eastAsia="en-IN"/>
+                            </w:rPr>
+                            <w:drawing>
+                              <wp:inline distT="0" distB="0" distL="0" distR="0" wp14:anchorId="35EBEB21" wp14:editId="36A81DA4">
+                                <wp:extent cx="56515" cy="56515"/>
+                                <wp:effectExtent l="0" t="0" r="635" b="635"/>
+                                <wp:docPr id="8" name="Picture 8"/>
+                                <wp:cNvGraphicFramePr>
+                                  <a:graphicFrameLocks xmlns:a="http://schemas.openxmlformats.org/drawingml/2006/main" noChangeAspect="1"/>
+                                </wp:cNvGraphicFramePr>
+                                <a:graphic xmlns:a="http://schemas.openxmlformats.org/drawingml/2006/main">
+                                  <a:graphicData uri="http://schemas.openxmlformats.org/drawingml/2006/picture">
+                                    <pic:pic xmlns:pic="http://schemas.openxmlformats.org/drawingml/2006/picture">
+                                      <pic:nvPicPr>
+                                        <pic:cNvPr id="0" name="Picture 1"/>
+                                        <pic:cNvPicPr>
+                                          <a:picLocks noChangeAspect="1" noChangeArrowheads="1"/>
+                                        </pic:cNvPicPr>
+                                      </pic:nvPicPr>
+                                      <pic:blipFill>
+                                        <a:blip r:embed="rId7">
+                                          <a:extLst>
+                                            <a:ext uri="{28A0092B-C50C-407E-A947-70E740481C1C}">
+                                              <a14:useLocalDpi xmlns:a14="http://schemas.microsoft.com/office/drawing/2010/main" val="0"/>
+                                            </a:ext>
+                                          </a:extLst>
+                                        </a:blip>
+                                        <a:srcRect/>
+                                        <a:stretch>
+                                          <a:fillRect/>
+                                        </a:stretch>
+                                      </pic:blipFill>
+                                      <pic:spPr bwMode="auto">
+                                        <a:xfrm>
+                                          <a:off x="0" y="0"/>
+                                          <a:ext cx="56515" cy="56515"/>
+                                        </a:xfrm>
+                                        <a:prstGeom prst="rect">
+                                          <a:avLst/>
+                                        </a:prstGeom>
+                                        <a:noFill/>
+                                        <a:ln>
+                                          <a:noFill/>
+                                        </a:ln>
+                                      </pic:spPr>
+                                    </pic:pic>
+                                  </a:graphicData>
+                                </a:graphic>
+                              </wp:inline>
+                            </w:drawing>
+                          </w:r>
+                        </w:p>
+                      </w:txbxContent>
+                    </v:textbox>
+                  </v:shape>
+                  <v:shape id="Text Box 2" o:spid="_x0000_s1033" type="#_x0000_t202" style="position:absolute;left:7493;top:9779;width:2768;height:2597;visibility:visible;mso-wrap-style:square;v-text-anchor:top" o:gfxdata="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" filled="f" strokecolor="#d8d8d8 [2732]" strokeweight=".25pt">
+                    <v:textbox>
+                      <w:txbxContent>
+                        <w:p>
+                          <w:r>
+                            <w:t>O</w:t>
+                          </w:r>
+                          <w:r>
+                            <w:rPr>
+                              <w:noProof/>
+                              <w:lang w:eastAsia="en-IN"/>
+                            </w:rPr>
+                            <w:drawing>
+                              <wp:inline distT="0" distB="0" distL="0" distR="0" wp14:anchorId="41308E0E" wp14:editId="7EC680D4">
+                                <wp:extent cx="56515" cy="56515"/>
+                                <wp:effectExtent l="0" t="0" r="635" b="635"/>
+                                <wp:docPr id="10" name="Picture 10"/>
+                                <wp:cNvGraphicFramePr>
+                                  <a:graphicFrameLocks xmlns:a="http://schemas.openxmlformats.org/drawingml/2006/main" noChangeAspect="1"/>
+                                </wp:cNvGraphicFramePr>
+                                <a:graphic xmlns:a="http://schemas.openxmlformats.org/drawingml/2006/main">
+                                  <a:graphicData uri="http://schemas.openxmlformats.org/drawingml/2006/picture">
+                                    <pic:pic xmlns:pic="http://schemas.openxmlformats.org/drawingml/2006/picture">
+                                      <pic:nvPicPr>
+                                        <pic:cNvPr id="0" name="Picture 1"/>
+                                        <pic:cNvPicPr>
+                                          <a:picLocks noChangeAspect="1" noChangeArrowheads="1"/>
+                                        </pic:cNvPicPr>
+                                      </pic:nvPicPr>
+                                      <pic:blipFill>
+                                        <a:blip r:embed="rId7">
+                                          <a:extLst>
+                                            <a:ext uri="{28A0092B-C50C-407E-A947-70E740481C1C}">
+                                              <a14:useLocalDpi xmlns:a14="http://schemas.microsoft.com/office/drawing/2010/main" val="0"/>
+                                            </a:ext>
+                                          </a:extLst>
+                                        </a:blip>
+                                        <a:srcRect/>
+                                        <a:stretch>
+                                          <a:fillRect/>
+                                        </a:stretch>
+                                      </pic:blipFill>
+                                      <pic:spPr bwMode="auto">
+                                        <a:xfrm>
+                                          <a:off x="0" y="0"/>
+                                          <a:ext cx="56515" cy="56515"/>
+                                        </a:xfrm>
+                                        <a:prstGeom prst="rect">
+                                          <a:avLst/>
+                                        </a:prstGeom>
+                                        <a:noFill/>
+                                        <a:ln>
+                                          <a:noFill/>
+                                        </a:ln>
+                                      </pic:spPr>
+                                    </pic:pic>
+                                  </a:graphicData>
+                                </a:graphic>
+                              </wp:inline>
+                            </w:drawing>
+                          </w:r>
+                        </w:p>
+                      </w:txbxContent>
+                    </v:textbox>
+                  </v:shape>
+                  <v:shape id="Text Box 2" o:spid="_x0000_s1034" type="#_x0000_t202" style="position:absolute;left:9144;width:2768;height:2597;visibility:visible;mso-wrap-style:square;v-text-anchor:top" o:gfxdata="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" filled="f" strokecolor="#d8d8d8 [2732]" strokeweight=".25pt">
+                    <v:textbox>
+                      <w:txbxContent>
+                        <w:p>
+                          <w:r>
+                            <w:t>C</w:t>
+                          </w:r>
+                          <w:r>
+                            <w:rPr>
+                              <w:noProof/>
+                              <w:lang w:eastAsia="en-IN"/>
+                            </w:rPr>
+                            <w:drawing>
+                              <wp:inline distT="0" distB="0" distL="0" distR="0" wp14:anchorId="7E31FA11" wp14:editId="5E536B1D">
+                                <wp:extent cx="56515" cy="56515"/>
+                                <wp:effectExtent l="0" t="0" r="635" b="635"/>
+                                <wp:docPr id="12" name="Picture 12"/>
+                                <wp:cNvGraphicFramePr>
+                                  <a:graphicFrameLocks xmlns:a="http://schemas.openxmlformats.org/drawingml/2006/main" noChangeAspect="1"/>
+                                </wp:cNvGraphicFramePr>
+                                <a:graphic xmlns:a="http://schemas.openxmlformats.org/drawingml/2006/main">
+                                  <a:graphicData uri="http://schemas.openxmlformats.org/drawingml/2006/picture">
+                                    <pic:pic xmlns:pic="http://schemas.openxmlformats.org/drawingml/2006/picture">
+                                      <pic:nvPicPr>
+                                        <pic:cNvPr id="0" name="Picture 1"/>
+                                        <pic:cNvPicPr>
+                                          <a:picLocks noChangeAspect="1" noChangeArrowheads="1"/>
+                                        </pic:cNvPicPr>
+                                      </pic:nvPicPr>
+                                      <pic:blipFill>
+                                        <a:blip r:embed="rId7">
+                                          <a:extLst>
+                                            <a:ext uri="{28A0092B-C50C-407E-A947-70E740481C1C}">
+                                              <a14:useLocalDpi xmlns:a14="http://schemas.microsoft.com/office/drawing/2010/main" val="0"/>
+                                            </a:ext>
+                                          </a:extLst>
+                                        </a:blip>
+                                        <a:srcRect/>
+                                        <a:stretch>
+                                          <a:fillRect/>
+                                        </a:stretch>
+                                      </pic:blipFill>
+                                      <pic:spPr bwMode="auto">
+                                        <a:xfrm>
+                                          <a:off x="0" y="0"/>
+                                          <a:ext cx="56515" cy="56515"/>
+                                        </a:xfrm>
+                                        <a:prstGeom prst="rect">
+                                          <a:avLst/>
+                                        </a:prstGeom>
+                                        <a:noFill/>
+                                        <a:ln>
+                                          <a:noFill/>
+                                        </a:ln>
+                                      </pic:spPr>
+                                    </pic:pic>
+                                  </a:graphicData>
+                                </a:graphic>
+                              </wp:inline>
+                            </w:drawing>
+                          </w:r>
+                        </w:p>
+                      </w:txbxContent>
+                    </v:textbox>
+                  </v:shape>
+                </v:group>
+              </v:group>
+            </w:pict>
+          </mc:Fallback>
+        </mc:AlternateContent>
+      </w:r>
+      <w:r>
+        <w:rPr>
+          <w:rFonts w:ascii="Times New Roman" w:hAnsi="Times New Roman" w:cs="Times New Roman"/>
+          <w:sz w:val="24"/>
+          <w:szCs w:val="32"/>
+          <w:lang w:val="en-US"/>
+        </w:rPr>
+        <w:t>Let us assume two unequall piece</w:t>
+      </w:r>
+      <w:r>
+        <w:rPr>
+          <w:rFonts w:ascii="Times New Roman" w:hAnsi="Times New Roman" w:cs="Times New Roman"/>
+          <w:sz w:val="24"/>
+          <w:szCs w:val="32"/>
+          <w:lang w:val="en-US"/>
+        </w:rPr>
+        <w:t>s of wood, AB and OC</w:t>
+      </w:r>
+    </w:p>
+    <w:p>
+      <w:pPr>
+        <w:rPr>
+          <w:rFonts w:ascii="Times New Roman" w:hAnsi="Times New Roman" w:cs="Times New Roman"/>
+          <w:sz w:val="24"/>
+          <w:szCs w:val="32"/>
+          <w:lang w:val="en-US"/>
+        </w:rPr>
+      </w:pPr>
+      <w:r>
+        <w:rPr>
+          <w:rFonts w:ascii="Times New Roman" w:hAnsi="Times New Roman" w:cs="Times New Roman"/>
+          <w:sz w:val="24"/>
+          <w:szCs w:val="32"/>
+          <w:lang w:val="en-US"/>
+        </w:rPr>
+        <w:t>Now also as in the figure AO is not equal to BO</w:t>
+      </w:r>
+    </w:p>
+    <w:p>
+      <w:pPr>
+        <w:rPr>
+          <w:rFonts w:ascii="Times New Roman" w:hAnsi="Times New Roman" w:cs="Times New Roman"/>
+          <w:sz w:val="24"/>
+          <w:szCs w:val="32"/>
+          <w:lang w:val="en-US"/>
+        </w:rPr>
+      </w:pPr>
+      <w:r>
+        <w:rPr>
+          <w:rFonts w:ascii="Times New Roman" w:hAnsi="Times New Roman" w:cs="Times New Roman"/>
+          <w:sz w:val="24"/>
+          <w:szCs w:val="32"/>
+          <w:lang w:val="en-US"/>
+        </w:rPr>
+        <w:t>Here the Vertical Rod OC consists of small holes, facing the</w:t>
+      </w:r>
+    </w:p>
+    <w:p>
+      <w:pPr>
+        <w:rPr>
+          <w:rFonts w:ascii="Times New Roman" w:hAnsi="Times New Roman" w:cs="Times New Roman"/>
+          <w:sz w:val="24"/>
+          <w:szCs w:val="32"/>
+          <w:lang w:val="en-US"/>
+        </w:rPr>
+      </w:pPr>
+      <w:r>
+        <w:rPr>
+          <w:rFonts w:ascii="Times New Roman" w:hAnsi="Times New Roman" w:cs="Times New Roman"/>
+          <w:sz w:val="24"/>
+          <w:szCs w:val="32"/>
+          <w:lang w:val="en-US"/>
+        </w:rPr>
+        <w:t>h</w:t>
+      </w:r>
+      <w:r>
+        <w:rPr>
+          <w:rFonts w:ascii="Times New Roman" w:hAnsi="Times New Roman" w:cs="Times New Roman"/>
+          <w:sz w:val="24"/>
+          <w:szCs w:val="32"/>
+          <w:lang w:val="en-US"/>
+        </w:rPr>
+        <w:t xml:space="preserve">orizontal arms </w:t>
+      </w:r>
+      <w:r>
+        <w:rPr>
+          <w:rFonts w:ascii="Times New Roman" w:hAnsi="Times New Roman" w:cs="Times New Roman"/>
+          <w:sz w:val="24"/>
+          <w:szCs w:val="32"/>
+          <w:lang w:val="en-US"/>
+        </w:rPr>
+        <w:t>at equal intervals. A rider could be moved on</w:t>
+      </w:r>
+    </w:p>
+    <w:p>
+      <w:pPr>
+        <w:rPr>
+          <w:rFonts w:ascii="Times New Roman" w:hAnsi="Times New Roman" w:cs="Times New Roman"/>
+          <w:sz w:val="24"/>
+          <w:szCs w:val="32"/>
+          <w:lang w:val="en-US"/>
+        </w:rPr>
+      </w:pPr>
+      <w:r>
+        <w:rPr>
+          <w:rFonts w:ascii="Times New Roman" w:hAnsi="Times New Roman" w:cs="Times New Roman"/>
+          <w:sz w:val="24"/>
+          <w:szCs w:val="32"/>
+          <w:lang w:val="en-US"/>
+        </w:rPr>
+        <w:t>the vertical groove making one single hole at a disered position.</w:t>
+      </w:r>
+    </w:p>
+    <w:p>
+      <w:pPr>
+        <w:rPr>
+          <w:rFonts w:ascii="Times New Roman" w:hAnsi="Times New Roman" w:cs="Times New Roman"/>
+          <w:sz w:val="24"/>
+          <w:szCs w:val="32"/>
+          <w:lang w:val="en-US"/>
+        </w:rPr>
+      </w:pPr>
+    </w:p>
+    <w:p>
+      <w:pPr>
+        <w:rPr>
+          <w:rFonts w:ascii="Times New Roman" w:hAnsi="Times New Roman" w:cs="Times New Roman"/>
+          <w:b/>
           <w:sz w:val="24"/>
           <w:szCs w:val="32"/>
           <w:lang w:val="en-US"/>
@@ -500,151 +1573,208 @@
           <w:lang w:val="en-US"/>
         </w:rPr>
         <w:t>Mathematics involved in the creation of these equipments</w:t>
-      </w:r>
-    </w:p>
-    <w:p>
-      <w:pPr>
-        <w:rPr>
-          <w:rFonts w:ascii="Times New Roman" w:hAnsi="Times New Roman" w:cs="Times New Roman"/>
-          <w:sz w:val="24"/>
-          <w:szCs w:val="32"/>
-          <w:lang w:val="en-US"/>
-        </w:rPr>
-      </w:pPr>
-    </w:p>
-    <w:p>
-      <w:pPr>
-        <w:rPr>
-          <w:rFonts w:ascii="Times New Roman" w:hAnsi="Times New Roman" w:cs="Times New Roman"/>
-          <w:sz w:val="24"/>
-          <w:szCs w:val="32"/>
-          <w:lang w:val="en-US"/>
-        </w:rPr>
-      </w:pPr>
-    </w:p>
-    <w:p>
-      <w:pPr>
-        <w:rPr>
-          <w:rFonts w:ascii="Times New Roman" w:hAnsi="Times New Roman" w:cs="Times New Roman"/>
-          <w:sz w:val="24"/>
-          <w:szCs w:val="32"/>
-          <w:lang w:val="en-US"/>
-        </w:rPr>
-      </w:pPr>
-    </w:p>
-    <w:p>
-      <w:pPr>
-        <w:rPr>
-          <w:rFonts w:ascii="Times New Roman" w:hAnsi="Times New Roman" w:cs="Times New Roman"/>
-          <w:b/>
-          <w:sz w:val="24"/>
-          <w:szCs w:val="32"/>
-          <w:lang w:val="en-US"/>
-        </w:rPr>
-      </w:pPr>
-      <w:r>
-        <w:rPr>
-          <w:rFonts w:ascii="Times New Roman" w:hAnsi="Times New Roman" w:cs="Times New Roman"/>
-          <w:b/>
-          <w:sz w:val="24"/>
-          <w:szCs w:val="32"/>
-          <w:lang w:val="en-US"/>
-        </w:rPr>
-        <w:t>Ways to make these eqipments handy</w:t>
-      </w:r>
-    </w:p>
-    <w:p>
-      <w:pPr>
-        <w:rPr>
-          <w:rFonts w:ascii="Times New Roman" w:hAnsi="Times New Roman" w:cs="Times New Roman"/>
-          <w:sz w:val="24"/>
-          <w:szCs w:val="32"/>
-          <w:lang w:val="en-US"/>
-        </w:rPr>
-      </w:pPr>
-    </w:p>
-    <w:p>
-      <w:pPr>
-        <w:rPr>
-          <w:rFonts w:ascii="Times New Roman" w:hAnsi="Times New Roman" w:cs="Times New Roman"/>
-          <w:sz w:val="24"/>
-          <w:szCs w:val="32"/>
-          <w:lang w:val="en-US"/>
-        </w:rPr>
-      </w:pPr>
-    </w:p>
-    <w:p>
-      <w:pPr>
-        <w:rPr>
-          <w:rFonts w:ascii="Times New Roman" w:hAnsi="Times New Roman" w:cs="Times New Roman"/>
-          <w:sz w:val="24"/>
-          <w:szCs w:val="32"/>
-          <w:lang w:val="en-US"/>
-        </w:rPr>
-      </w:pPr>
-    </w:p>
-    <w:p>
-      <w:pPr>
-        <w:rPr>
-          <w:rFonts w:ascii="Times New Roman" w:hAnsi="Times New Roman" w:cs="Times New Roman"/>
-          <w:b/>
-          <w:sz w:val="24"/>
-          <w:szCs w:val="32"/>
-          <w:lang w:val="en-US"/>
-        </w:rPr>
-      </w:pPr>
-      <w:r>
-        <w:rPr>
-          <w:rFonts w:ascii="Times New Roman" w:hAnsi="Times New Roman" w:cs="Times New Roman"/>
-          <w:b/>
-          <w:sz w:val="24"/>
-          <w:szCs w:val="32"/>
-          <w:lang w:val="en-US"/>
-        </w:rPr>
-        <w:t>Targets to be achieved by spreading a master plan for its massive production</w:t>
-      </w:r>
-    </w:p>
-    <w:p>
-      <w:pPr>
-        <w:rPr>
-          <w:rFonts w:ascii="Times New Roman" w:hAnsi="Times New Roman" w:cs="Times New Roman"/>
-          <w:sz w:val="24"/>
-          <w:szCs w:val="32"/>
-          <w:lang w:val="en-US"/>
-        </w:rPr>
-      </w:pPr>
-    </w:p>
-    <w:p>
-      <w:pPr>
-        <w:rPr>
-          <w:rFonts w:ascii="Times New Roman" w:hAnsi="Times New Roman" w:cs="Times New Roman"/>
-          <w:sz w:val="24"/>
-          <w:szCs w:val="32"/>
-          <w:lang w:val="en-US"/>
-        </w:rPr>
-      </w:pPr>
-    </w:p>
-    <w:p>
-      <w:pPr>
-        <w:rPr>
-          <w:rFonts w:ascii="Times New Roman" w:hAnsi="Times New Roman" w:cs="Times New Roman"/>
-          <w:sz w:val="24"/>
-          <w:szCs w:val="32"/>
-          <w:lang w:val="en-US"/>
-        </w:rPr>
-      </w:pPr>
-      <w:r>
-        <w:rPr>
-          <w:rFonts w:ascii="Times New Roman" w:hAnsi="Times New Roman" w:cs="Times New Roman"/>
-          <w:b/>
-          <w:sz w:val="24"/>
-          <w:szCs w:val="32"/>
-          <w:lang w:val="en-US"/>
-        </w:rPr>
-        <w:t>Tasks need to be done:</w:t>
       </w:r>
       <w:bookmarkStart w:id="0" w:name="_GoBack"/>
       <w:bookmarkEnd w:id="0"/>
+    </w:p>
+    <w:p>
+      <w:pPr>
+        <w:rPr>
+          <w:noProof/>
+          <w:lang w:eastAsia="en-IN"/>
+        </w:rPr>
+      </w:pPr>
+    </w:p>
+    <w:p>
+      <w:pPr>
+        <w:rPr>
+          <w:rFonts w:ascii="Times New Roman" w:hAnsi="Times New Roman" w:cs="Times New Roman"/>
+          <w:sz w:val="24"/>
+          <w:szCs w:val="32"/>
+          <w:lang w:val="en-US"/>
+        </w:rPr>
+      </w:pPr>
+      <w:r>
+        <w:rPr>
+          <w:noProof/>
+          <w:lang w:eastAsia="en-IN"/>
+        </w:rPr>
+        <w:lastRenderedPageBreak/>
+        <w:drawing>
+          <wp:inline distT="0" distB="0" distL="0" distR="0" wp14:anchorId="43AD99D0" wp14:editId="4CBA3021">
+            <wp:extent cx="5539740" cy="2552700"/>
+            <wp:effectExtent l="0" t="0" r="3810" b="0"/>
+            <wp:docPr id="1" name="Picture 1"/>
+            <wp:cNvGraphicFramePr>
+              <a:graphicFrameLocks xmlns:a="http://schemas.openxmlformats.org/drawingml/2006/main" noChangeAspect="1"/>
+            </wp:cNvGraphicFramePr>
+            <a:graphic xmlns:a="http://schemas.openxmlformats.org/drawingml/2006/main">
+              <a:graphicData uri="http://schemas.openxmlformats.org/drawingml/2006/picture">
+                <pic:pic xmlns:pic="http://schemas.openxmlformats.org/drawingml/2006/picture">
+                  <pic:nvPicPr>
+                    <pic:cNvPr id="1" name=""/>
+                    <pic:cNvPicPr/>
+                  </pic:nvPicPr>
+                  <pic:blipFill rotWithShape="1">
+                    <a:blip r:embed="rId8"/>
+                    <a:srcRect t="13472" r="3346" b="7347"/>
+                    <a:stretch/>
+                  </pic:blipFill>
+                  <pic:spPr bwMode="auto">
+                    <a:xfrm>
+                      <a:off x="0" y="0"/>
+                      <a:ext cx="5539740" cy="2552700"/>
+                    </a:xfrm>
+                    <a:prstGeom prst="rect">
+                      <a:avLst/>
+                    </a:prstGeom>
+                    <a:ln>
+                      <a:noFill/>
+                    </a:ln>
+                    <a:extLst>
+                      <a:ext uri="{53640926-AAD7-44D8-BBD7-CCE9431645EC}">
+                        <a14:shadowObscured xmlns:a14="http://schemas.microsoft.com/office/drawing/2010/main"/>
+                      </a:ext>
+                    </a:extLst>
+                  </pic:spPr>
+                </pic:pic>
+              </a:graphicData>
+            </a:graphic>
+          </wp:inline>
+        </w:drawing>
+      </w:r>
+    </w:p>
+    <w:p>
+      <w:pPr>
+        <w:rPr>
+          <w:rFonts w:ascii="Times New Roman" w:hAnsi="Times New Roman" w:cs="Times New Roman"/>
+          <w:sz w:val="24"/>
+          <w:szCs w:val="32"/>
+          <w:lang w:val="en-US"/>
+        </w:rPr>
+      </w:pPr>
+    </w:p>
+    <w:p>
+      <w:pPr>
+        <w:rPr>
+          <w:rFonts w:ascii="Times New Roman" w:hAnsi="Times New Roman" w:cs="Times New Roman"/>
+          <w:sz w:val="24"/>
+          <w:szCs w:val="32"/>
+          <w:lang w:val="en-US"/>
+        </w:rPr>
+      </w:pPr>
+    </w:p>
+    <w:p>
+      <w:pPr>
+        <w:rPr>
+          <w:rFonts w:ascii="Times New Roman" w:hAnsi="Times New Roman" w:cs="Times New Roman"/>
+          <w:b/>
+          <w:sz w:val="24"/>
+          <w:szCs w:val="32"/>
+          <w:lang w:val="en-US"/>
+        </w:rPr>
+      </w:pPr>
+      <w:r>
+        <w:rPr>
+          <w:rFonts w:ascii="Times New Roman" w:hAnsi="Times New Roman" w:cs="Times New Roman"/>
+          <w:b/>
+          <w:sz w:val="24"/>
+          <w:szCs w:val="32"/>
+          <w:lang w:val="en-US"/>
+        </w:rPr>
+        <w:t>Ways to make these eqipments handy</w:t>
+      </w:r>
+    </w:p>
+    <w:p>
+      <w:pPr>
+        <w:rPr>
+          <w:rFonts w:ascii="Times New Roman" w:hAnsi="Times New Roman" w:cs="Times New Roman"/>
+          <w:sz w:val="24"/>
+          <w:szCs w:val="32"/>
+          <w:lang w:val="en-US"/>
+        </w:rPr>
+      </w:pPr>
+    </w:p>
+    <w:p>
+      <w:pPr>
+        <w:rPr>
+          <w:rFonts w:ascii="Times New Roman" w:hAnsi="Times New Roman" w:cs="Times New Roman"/>
+          <w:sz w:val="24"/>
+          <w:szCs w:val="32"/>
+          <w:lang w:val="en-US"/>
+        </w:rPr>
+      </w:pPr>
+    </w:p>
+    <w:p>
+      <w:pPr>
+        <w:rPr>
+          <w:rFonts w:ascii="Times New Roman" w:hAnsi="Times New Roman" w:cs="Times New Roman"/>
+          <w:sz w:val="24"/>
+          <w:szCs w:val="32"/>
+          <w:lang w:val="en-US"/>
+        </w:rPr>
+      </w:pPr>
+    </w:p>
+    <w:p>
+      <w:pPr>
+        <w:rPr>
+          <w:rFonts w:ascii="Times New Roman" w:hAnsi="Times New Roman" w:cs="Times New Roman"/>
+          <w:b/>
+          <w:sz w:val="24"/>
+          <w:szCs w:val="32"/>
+          <w:lang w:val="en-US"/>
+        </w:rPr>
+      </w:pPr>
+      <w:r>
+        <w:rPr>
+          <w:rFonts w:ascii="Times New Roman" w:hAnsi="Times New Roman" w:cs="Times New Roman"/>
+          <w:b/>
+          <w:sz w:val="24"/>
+          <w:szCs w:val="32"/>
+          <w:lang w:val="en-US"/>
+        </w:rPr>
+        <w:t>Targets to be achieved by spreading a master plan for its massive production</w:t>
+      </w:r>
+    </w:p>
+    <w:p>
+      <w:pPr>
+        <w:rPr>
+          <w:rFonts w:ascii="Times New Roman" w:hAnsi="Times New Roman" w:cs="Times New Roman"/>
+          <w:sz w:val="24"/>
+          <w:szCs w:val="32"/>
+          <w:lang w:val="en-US"/>
+        </w:rPr>
+      </w:pPr>
+    </w:p>
+    <w:p>
+      <w:pPr>
+        <w:rPr>
+          <w:rFonts w:ascii="Times New Roman" w:hAnsi="Times New Roman" w:cs="Times New Roman"/>
+          <w:sz w:val="24"/>
+          <w:szCs w:val="32"/>
+          <w:lang w:val="en-US"/>
+        </w:rPr>
+      </w:pPr>
+    </w:p>
+    <w:p>
+      <w:pPr>
+        <w:rPr>
+          <w:rFonts w:ascii="Times New Roman" w:hAnsi="Times New Roman" w:cs="Times New Roman"/>
+          <w:sz w:val="24"/>
+          <w:szCs w:val="32"/>
+          <w:lang w:val="en-US"/>
+        </w:rPr>
+      </w:pPr>
+      <w:r>
+        <w:rPr>
+          <w:rFonts w:ascii="Times New Roman" w:hAnsi="Times New Roman" w:cs="Times New Roman"/>
+          <w:b/>
+          <w:sz w:val="24"/>
+          <w:szCs w:val="32"/>
+          <w:lang w:val="en-US"/>
+        </w:rPr>
+        <w:t>Tasks need to be done:</w:t>
+      </w:r>
     </w:p>
     <w:p>
       <w:pPr>
@@ -825,7 +1955,7 @@
           <w:szCs w:val="32"/>
         </w:rPr>
       </w:pPr>
-      <w:hyperlink r:id="rId7" w:history="1">
+      <w:hyperlink r:id="rId9" w:history="1">
         <w:r>
           <w:rPr>
             <w:rStyle w:val="Hyperlink"/>
@@ -896,6 +2026,7 @@
           <w:sz w:val="24"/>
           <w:szCs w:val="32"/>
         </w:rPr>
+        <w:lastRenderedPageBreak/>
         <w:t>P C Naik, Current Science, 89(1), 211 (2005)</w:t>
       </w:r>
     </w:p>
@@ -922,7 +2053,7 @@
       </w:r>
     </w:p>
     <w:sectPr>
-      <w:headerReference w:type="default" r:id="rId8"/>
+      <w:headerReference w:type="default" r:id="rId10"/>
       <w:pgSz w:w="11906" w:h="16838"/>
       <w:pgMar w:top="1440" w:right="1440" w:bottom="1440" w:left="1440" w:header="708" w:footer="708" w:gutter="0"/>
       <w:cols w:space="708"/>

</xml_diff>